<commit_message>
s4 listo para entregar
</commit_message>
<xml_diff>
--- a/Sprint 4 - Modelat SQL/otros/Tarea S401.docx
+++ b/Sprint 4 - Modelat SQL/otros/Tarea S401.docx
@@ -1153,14 +1153,11 @@
         <w:jc w:val="both"/>
       </w:pPr>
       <w:r>
-        <w:rPr>
-          <w:noProof/>
-        </w:rPr>
         <w:drawing>
-          <wp:inline distT="0" distB="0" distL="0" distR="0" wp14:anchorId="29FF9E6E" wp14:editId="2A76C9E3">
-            <wp:extent cx="5400040" cy="2494915"/>
-            <wp:effectExtent l="0" t="0" r="0" b="635"/>
-            <wp:docPr id="700556780" name="Picture 1" descr="A computer screen shot of a computer code&#10;&#10;Description automatically generated"/>
+          <wp:inline distT="0" distB="0" distL="0" distR="0" wp14:anchorId="24002FCD" wp14:editId="16D62ADB">
+            <wp:extent cx="3101644" cy="2900392"/>
+            <wp:effectExtent l="0" t="0" r="3810" b="0"/>
+            <wp:docPr id="2044695272" name="Picture 1" descr="A screenshot of a computer program&#10;&#10;Description automatically generated"/>
             <wp:cNvGraphicFramePr>
               <a:graphicFrameLocks xmlns:a="http://schemas.openxmlformats.org/drawingml/2006/main" noChangeAspect="1"/>
             </wp:cNvGraphicFramePr>
@@ -1168,7 +1165,7 @@
               <a:graphicData uri="http://schemas.openxmlformats.org/drawingml/2006/picture">
                 <pic:pic xmlns:pic="http://schemas.openxmlformats.org/drawingml/2006/picture">
                   <pic:nvPicPr>
-                    <pic:cNvPr id="700556780" name="Picture 1" descr="A computer screen shot of a computer code&#10;&#10;Description automatically generated"/>
+                    <pic:cNvPr id="2044695272" name="Picture 1" descr="A screenshot of a computer program&#10;&#10;Description automatically generated"/>
                     <pic:cNvPicPr/>
                   </pic:nvPicPr>
                   <pic:blipFill>
@@ -1180,7 +1177,7 @@
                   <pic:spPr>
                     <a:xfrm>
                       <a:off x="0" y="0"/>
-                      <a:ext cx="5400040" cy="2494915"/>
+                      <a:ext cx="3114793" cy="2912687"/>
                     </a:xfrm>
                     <a:prstGeom prst="rect">
                       <a:avLst/>
@@ -1198,26 +1195,11 @@
         <w:jc w:val="both"/>
       </w:pPr>
       <w:r>
-        <w:t>La relación entre las tablas products – transactions es más compleja, ya que la columna transactions.product_ids es una lista de ids de productos, por lo que la relación entre las tablas es n a n.</w:t>
-      </w:r>
-      <w:r>
-        <w:t xml:space="preserve"> Para evitar problemas, se va a crear una tabla intermedia que relacione directamente transaction_id con product_id, donde cada una de ellas será una FK relacionada respectivamente con las tablas transactions y products, y a la vez cada combinación transaction_id – product_id es única y actuará como PK.</w:t>
-      </w:r>
-    </w:p>
-    <w:p>
-      <w:pPr>
-        <w:jc w:val="both"/>
-      </w:pPr>
-      <w:r>
-        <w:rPr>
-          <w:noProof/>
-        </w:rPr>
-        <w:lastRenderedPageBreak/>
         <w:drawing>
-          <wp:inline distT="0" distB="0" distL="0" distR="0" wp14:anchorId="14E69F5A" wp14:editId="7110C2FB">
-            <wp:extent cx="5400040" cy="2239645"/>
-            <wp:effectExtent l="0" t="0" r="0" b="8255"/>
-            <wp:docPr id="718412504" name="Picture 1" descr="A computer screen shot of a computer&#10;&#10;Description automatically generated"/>
+          <wp:inline distT="0" distB="0" distL="0" distR="0" wp14:anchorId="04D3E120" wp14:editId="3BC15434">
+            <wp:extent cx="5400040" cy="1218565"/>
+            <wp:effectExtent l="0" t="0" r="0" b="635"/>
+            <wp:docPr id="624646939" name="Picture 1" descr="A screenshot of a computer code&#10;&#10;Description automatically generated"/>
             <wp:cNvGraphicFramePr>
               <a:graphicFrameLocks xmlns:a="http://schemas.openxmlformats.org/drawingml/2006/main" noChangeAspect="1"/>
             </wp:cNvGraphicFramePr>
@@ -1225,7 +1207,7 @@
               <a:graphicData uri="http://schemas.openxmlformats.org/drawingml/2006/picture">
                 <pic:pic xmlns:pic="http://schemas.openxmlformats.org/drawingml/2006/picture">
                   <pic:nvPicPr>
-                    <pic:cNvPr id="718412504" name="Picture 1" descr="A computer screen shot of a computer&#10;&#10;Description automatically generated"/>
+                    <pic:cNvPr id="624646939" name="Picture 1" descr="A screenshot of a computer code&#10;&#10;Description automatically generated"/>
                     <pic:cNvPicPr/>
                   </pic:nvPicPr>
                   <pic:blipFill>
@@ -1237,7 +1219,7 @@
                   <pic:spPr>
                     <a:xfrm>
                       <a:off x="0" y="0"/>
-                      <a:ext cx="5400040" cy="2239645"/>
+                      <a:ext cx="5400040" cy="1218565"/>
                     </a:xfrm>
                     <a:prstGeom prst="rect">
                       <a:avLst/>
@@ -1249,6 +1231,84 @@
           </wp:inline>
         </w:drawing>
       </w:r>
+    </w:p>
+    <w:p>
+      <w:pPr>
+        <w:jc w:val="both"/>
+      </w:pPr>
+      <w:r>
+        <w:t>La relación entre las tablas products – transactions es más compleja, ya que la columna transactions.product_ids es una lista de ids de productos, por lo que la relación entre las tablas es n a n.</w:t>
+      </w:r>
+      <w:r>
+        <w:t xml:space="preserve"> Para evitar problemas, se va a crear una tabla intermedia que relacione directamente transaction_id con product_id, donde cada una de ellas será una FK relacionada respectivamente con las tablas transactions y products, y a la vez cada combinación transaction_id – product_id es única y actuará como PK.</w:t>
+      </w:r>
+    </w:p>
+    <w:p>
+      <w:pPr>
+        <w:jc w:val="both"/>
+      </w:pPr>
+      <w:r>
+        <w:lastRenderedPageBreak/>
+        <w:t>Primero reviso toda la columna y observo que como máximo hay 4 ids en cada lista. Divido la lista de ids por las comas con la función SUBSTRING_INDEX y empiezo seleccionando el del final (por eso hay un -1). Para saber cuántos ids hay en la lista, defino el índice n, que corresponde al número de comas + 1 = total productos.</w:t>
+      </w:r>
+    </w:p>
+    <w:p>
+      <w:pPr>
+        <w:jc w:val="both"/>
+      </w:pPr>
+      <w:r>
+        <w:t>Con la función UNION puedo unir en diferentes filas consecutivas el id de la lista (empezando por el final) con su transaction_id correspondiente. Uso la función CHARACTER_LENGHT para relacionar la longitud de la lista con el número de filas</w:t>
+      </w:r>
+      <w:r>
+        <w:t xml:space="preserve"> generadas.</w:t>
+      </w:r>
+    </w:p>
+    <w:p>
+      <w:pPr>
+        <w:jc w:val="both"/>
+      </w:pPr>
+      <w:r>
+        <w:drawing>
+          <wp:inline distT="0" distB="0" distL="0" distR="0" wp14:anchorId="385C5A54" wp14:editId="5355CB4A">
+            <wp:extent cx="5400040" cy="3023235"/>
+            <wp:effectExtent l="0" t="0" r="0" b="5715"/>
+            <wp:docPr id="1592234641" name="Picture 1" descr="A screenshot of a computer&#10;&#10;Description automatically generated"/>
+            <wp:cNvGraphicFramePr>
+              <a:graphicFrameLocks xmlns:a="http://schemas.openxmlformats.org/drawingml/2006/main" noChangeAspect="1"/>
+            </wp:cNvGraphicFramePr>
+            <a:graphic xmlns:a="http://schemas.openxmlformats.org/drawingml/2006/main">
+              <a:graphicData uri="http://schemas.openxmlformats.org/drawingml/2006/picture">
+                <pic:pic xmlns:pic="http://schemas.openxmlformats.org/drawingml/2006/picture">
+                  <pic:nvPicPr>
+                    <pic:cNvPr id="1592234641" name="Picture 1" descr="A screenshot of a computer&#10;&#10;Description automatically generated"/>
+                    <pic:cNvPicPr/>
+                  </pic:nvPicPr>
+                  <pic:blipFill>
+                    <a:blip r:embed="rId12"/>
+                    <a:stretch>
+                      <a:fillRect/>
+                    </a:stretch>
+                  </pic:blipFill>
+                  <pic:spPr>
+                    <a:xfrm>
+                      <a:off x="0" y="0"/>
+                      <a:ext cx="5400040" cy="3023235"/>
+                    </a:xfrm>
+                    <a:prstGeom prst="rect">
+                      <a:avLst/>
+                    </a:prstGeom>
+                  </pic:spPr>
+                </pic:pic>
+              </a:graphicData>
+            </a:graphic>
+          </wp:inline>
+        </w:drawing>
+      </w:r>
+    </w:p>
+    <w:p>
+      <w:pPr>
+        <w:jc w:val="both"/>
+      </w:pPr>
     </w:p>
     <w:p>
       <w:pPr>
@@ -1285,7 +1345,7 @@
                     <pic:cNvPicPr/>
                   </pic:nvPicPr>
                   <pic:blipFill>
-                    <a:blip r:embed="rId12"/>
+                    <a:blip r:embed="rId13"/>
                     <a:stretch>
                       <a:fillRect/>
                     </a:stretch>
@@ -1307,7 +1367,13 @@
       </w:r>
     </w:p>
     <w:p>
-      <w:r>
+      <w:pPr>
+        <w:jc w:val="both"/>
+      </w:pPr>
+    </w:p>
+    <w:p>
+      <w:r>
+        <w:lastRenderedPageBreak/>
         <w:t>Por último, el modelo finalizado quedaría así:</w:t>
       </w:r>
       <w:r>
@@ -1333,7 +1399,7 @@
                     <pic:cNvPicPr/>
                   </pic:nvPicPr>
                   <pic:blipFill>
-                    <a:blip r:embed="rId13">
+                    <a:blip r:embed="rId14">
                       <a:extLst>
                         <a:ext uri="{28A0092B-C50C-407E-A947-70E740481C1C}">
                           <a14:useLocalDpi xmlns:a14="http://schemas.microsoft.com/office/drawing/2010/main" val="0"/>
@@ -1388,7 +1454,6 @@
           <w:sz w:val="22"/>
           <w:szCs w:val="22"/>
         </w:rPr>
-        <w:lastRenderedPageBreak/>
         <w:t>Realitza una subconsulta que mostri tots els usuaris amb més de 30 transaccions utilitzant almenys 2 taules.</w:t>
       </w:r>
       <w:r>
@@ -1408,15 +1473,16 @@
       </w:r>
     </w:p>
     <w:p>
-      <w:r>
-        <w:rPr>
-          <w:noProof/>
-        </w:rPr>
+      <w:pPr>
+        <w:jc w:val="both"/>
+      </w:pPr>
+      <w:r>
+        <w:lastRenderedPageBreak/>
         <w:drawing>
-          <wp:inline distT="0" distB="0" distL="0" distR="0" wp14:anchorId="3EA5421B" wp14:editId="62C2DABE">
-            <wp:extent cx="5400040" cy="3597910"/>
+          <wp:inline distT="0" distB="0" distL="0" distR="0" wp14:anchorId="00481F61" wp14:editId="76135F94">
+            <wp:extent cx="5400040" cy="3864610"/>
             <wp:effectExtent l="0" t="0" r="0" b="2540"/>
-            <wp:docPr id="798535351" name="Picture 1" descr="A screenshot of a computer&#10;&#10;Description automatically generated"/>
+            <wp:docPr id="510319213" name="Picture 1" descr="A screenshot of a computer&#10;&#10;Description automatically generated"/>
             <wp:cNvGraphicFramePr>
               <a:graphicFrameLocks xmlns:a="http://schemas.openxmlformats.org/drawingml/2006/main" noChangeAspect="1"/>
             </wp:cNvGraphicFramePr>
@@ -1424,11 +1490,11 @@
               <a:graphicData uri="http://schemas.openxmlformats.org/drawingml/2006/picture">
                 <pic:pic xmlns:pic="http://schemas.openxmlformats.org/drawingml/2006/picture">
                   <pic:nvPicPr>
-                    <pic:cNvPr id="798535351" name="Picture 1" descr="A screenshot of a computer&#10;&#10;Description automatically generated"/>
+                    <pic:cNvPr id="510319213" name="Picture 1" descr="A screenshot of a computer&#10;&#10;Description automatically generated"/>
                     <pic:cNvPicPr/>
                   </pic:nvPicPr>
                   <pic:blipFill>
-                    <a:blip r:embed="rId14"/>
+                    <a:blip r:embed="rId15"/>
                     <a:stretch>
                       <a:fillRect/>
                     </a:stretch>
@@ -1436,7 +1502,7 @@
                   <pic:spPr>
                     <a:xfrm>
                       <a:off x="0" y="0"/>
-                      <a:ext cx="5400040" cy="3597910"/>
+                      <a:ext cx="5400040" cy="3864610"/>
                     </a:xfrm>
                     <a:prstGeom prst="rect">
                       <a:avLst/>
@@ -1449,7 +1515,45 @@
         </w:drawing>
       </w:r>
     </w:p>
-    <w:p/>
+    <w:p>
+      <w:r>
+        <w:drawing>
+          <wp:inline distT="0" distB="0" distL="0" distR="0" wp14:anchorId="3C81E25B" wp14:editId="30EEDEEF">
+            <wp:extent cx="5400040" cy="2631440"/>
+            <wp:effectExtent l="0" t="0" r="0" b="0"/>
+            <wp:docPr id="75382252" name="Picture 1" descr="A screenshot of a computer&#10;&#10;Description automatically generated"/>
+            <wp:cNvGraphicFramePr>
+              <a:graphicFrameLocks xmlns:a="http://schemas.openxmlformats.org/drawingml/2006/main" noChangeAspect="1"/>
+            </wp:cNvGraphicFramePr>
+            <a:graphic xmlns:a="http://schemas.openxmlformats.org/drawingml/2006/main">
+              <a:graphicData uri="http://schemas.openxmlformats.org/drawingml/2006/picture">
+                <pic:pic xmlns:pic="http://schemas.openxmlformats.org/drawingml/2006/picture">
+                  <pic:nvPicPr>
+                    <pic:cNvPr id="75382252" name="Picture 1" descr="A screenshot of a computer&#10;&#10;Description automatically generated"/>
+                    <pic:cNvPicPr/>
+                  </pic:nvPicPr>
+                  <pic:blipFill>
+                    <a:blip r:embed="rId16"/>
+                    <a:stretch>
+                      <a:fillRect/>
+                    </a:stretch>
+                  </pic:blipFill>
+                  <pic:spPr>
+                    <a:xfrm>
+                      <a:off x="0" y="0"/>
+                      <a:ext cx="5400040" cy="2631440"/>
+                    </a:xfrm>
+                    <a:prstGeom prst="rect">
+                      <a:avLst/>
+                    </a:prstGeom>
+                  </pic:spPr>
+                </pic:pic>
+              </a:graphicData>
+            </a:graphic>
+          </wp:inline>
+        </w:drawing>
+      </w:r>
+    </w:p>
     <w:p/>
     <w:p>
       <w:pPr>
@@ -1490,13 +1594,17 @@
       </w:r>
     </w:p>
     <w:p>
+      <w:pPr>
+        <w:jc w:val="center"/>
+      </w:pPr>
       <w:r>
         <w:rPr>
           <w:noProof/>
         </w:rPr>
+        <w:lastRenderedPageBreak/>
         <w:drawing>
-          <wp:inline distT="0" distB="0" distL="0" distR="0" wp14:anchorId="0B26D5C1" wp14:editId="17BABD9A">
-            <wp:extent cx="5400040" cy="2519045"/>
+          <wp:inline distT="0" distB="0" distL="0" distR="0" wp14:anchorId="0B26D5C1" wp14:editId="10398EBE">
+            <wp:extent cx="5451768" cy="2543175"/>
             <wp:effectExtent l="0" t="0" r="0" b="0"/>
             <wp:docPr id="547429898" name="Picture 1" descr="A screenshot of a computer&#10;&#10;Description automatically generated"/>
             <wp:cNvGraphicFramePr>
@@ -1510,7 +1618,7 @@
                     <pic:cNvPicPr/>
                   </pic:nvPicPr>
                   <pic:blipFill>
-                    <a:blip r:embed="rId15"/>
+                    <a:blip r:embed="rId17"/>
                     <a:stretch>
                       <a:fillRect/>
                     </a:stretch>
@@ -1518,7 +1626,7 @@
                   <pic:spPr>
                     <a:xfrm>
                       <a:off x="0" y="0"/>
-                      <a:ext cx="5400040" cy="2519045"/>
+                      <a:ext cx="5458982" cy="2546540"/>
                     </a:xfrm>
                     <a:prstGeom prst="rect">
                       <a:avLst/>
@@ -1606,7 +1714,7 @@
                     <pic:cNvPicPr/>
                   </pic:nvPicPr>
                   <pic:blipFill>
-                    <a:blip r:embed="rId16"/>
+                    <a:blip r:embed="rId18"/>
                     <a:stretch>
                       <a:fillRect/>
                     </a:stretch>
@@ -1665,6 +1773,7 @@
     </w:p>
     <w:p>
       <w:r>
+        <w:lastRenderedPageBreak/>
         <w:drawing>
           <wp:inline distT="0" distB="0" distL="0" distR="0" wp14:anchorId="0ABAA3F4" wp14:editId="1880C983">
             <wp:extent cx="5400040" cy="2218690"/>
@@ -1681,7 +1790,7 @@
                     <pic:cNvPicPr/>
                   </pic:nvPicPr>
                   <pic:blipFill>
-                    <a:blip r:embed="rId17"/>
+                    <a:blip r:embed="rId19"/>
                     <a:stretch>
                       <a:fillRect/>
                     </a:stretch>
@@ -1718,7 +1827,6 @@
         <w:jc w:val="both"/>
       </w:pPr>
       <w:r>
-        <w:lastRenderedPageBreak/>
         <w:t>Nivel 3</w:t>
       </w:r>
     </w:p>
@@ -1776,6 +1884,7 @@
         <w:t>Necessitem conèixer el nombre de vegades que s'ha venut cada producte.</w:t>
       </w:r>
     </w:p>
+    <w:p/>
     <w:p>
       <w:pPr>
         <w:ind w:left="-709"/>
@@ -1801,7 +1910,7 @@
                     <pic:cNvPicPr/>
                   </pic:nvPicPr>
                   <pic:blipFill>
-                    <a:blip r:embed="rId18"/>
+                    <a:blip r:embed="rId20"/>
                     <a:stretch>
                       <a:fillRect/>
                     </a:stretch>
@@ -1823,8 +1932,8 @@
       </w:r>
     </w:p>
     <w:sectPr>
-      <w:headerReference w:type="default" r:id="rId19"/>
-      <w:footerReference w:type="default" r:id="rId20"/>
+      <w:headerReference w:type="default" r:id="rId21"/>
+      <w:footerReference w:type="default" r:id="rId22"/>
       <w:pgSz w:w="11906" w:h="16838"/>
       <w:pgMar w:top="1417" w:right="1701" w:bottom="1417" w:left="1701" w:header="708" w:footer="708" w:gutter="0"/>
       <w:cols w:space="708"/>

</xml_diff>